<commit_message>
Update to the word doc
</commit_message>
<xml_diff>
--- a/Android Dev Challenge - Cover Letter.docx
+++ b/Android Dev Challenge - Cover Letter.docx
@@ -48,7 +48,7 @@
       </w:pPr>
       <w:r>
         <w:pict w14:anchorId="130CEA68">
-          <v:rect id="_x0000_i1026" style="width:0;height:1.5pt" o:hralign="center" o:bullet="t" o:hrstd="t" o:hr="t" fillcolor="#a0a0a0" stroked="f"/>
+          <v:rect id="_x0000_i1027" style="width:0;height:1.5pt" o:hralign="center" o:bullet="t" o:hrstd="t" o:hr="t" fillcolor="#a0a0a0" stroked="f"/>
         </w:pict>
       </w:r>
     </w:p>
@@ -190,27 +190,15 @@
           <w:szCs w:val="20"/>
         </w:rPr>
       </w:pPr>
-      <w:proofErr w:type="spellStart"/>
-      <w:r>
-        <w:rPr>
-          <w:rFonts w:ascii="Roboto Light" w:eastAsia="Roboto Light" w:hAnsi="Roboto Light" w:cs="Roboto Light"/>
-          <w:i/>
-          <w:color w:val="434343"/>
-          <w:sz w:val="20"/>
-          <w:szCs w:val="20"/>
-        </w:rPr>
-        <w:t>Eg.</w:t>
-      </w:r>
-      <w:proofErr w:type="spellEnd"/>
-      <w:r>
-        <w:rPr>
-          <w:rFonts w:ascii="Roboto Light" w:eastAsia="Roboto Light" w:hAnsi="Roboto Light" w:cs="Roboto Light"/>
-          <w:i/>
-          <w:color w:val="434343"/>
-          <w:sz w:val="20"/>
-          <w:szCs w:val="20"/>
-        </w:rPr>
-        <w:t xml:space="preserve"> An interview is scheduled today. Then comes up with notification of the time, venue and google map of the location. Tells the user the choice of</w:t>
+      <w:r>
+        <w:rPr>
+          <w:rFonts w:ascii="Roboto Light" w:eastAsia="Roboto Light" w:hAnsi="Roboto Light" w:cs="Roboto Light"/>
+          <w:i/>
+          <w:color w:val="434343"/>
+          <w:sz w:val="20"/>
+          <w:szCs w:val="20"/>
+        </w:rPr>
+        <w:t>Eg. An interview is scheduled today. Then comes up with notification of the time, venue and google map of the location. Tells the user the choice of</w:t>
       </w:r>
       <w:r>
         <w:rPr>
@@ -268,27 +256,15 @@
         </w:rPr>
         <w:t xml:space="preserve">, </w:t>
       </w:r>
-      <w:proofErr w:type="gramStart"/>
-      <w:r>
-        <w:rPr>
-          <w:rFonts w:ascii="Roboto Light" w:eastAsia="Roboto Light" w:hAnsi="Roboto Light" w:cs="Roboto Light"/>
-          <w:i/>
-          <w:color w:val="434343"/>
-          <w:sz w:val="20"/>
-          <w:szCs w:val="20"/>
-        </w:rPr>
-        <w:t>Like</w:t>
-      </w:r>
-      <w:proofErr w:type="gramEnd"/>
-      <w:r>
-        <w:rPr>
-          <w:rFonts w:ascii="Roboto Light" w:eastAsia="Roboto Light" w:hAnsi="Roboto Light" w:cs="Roboto Light"/>
-          <w:i/>
-          <w:color w:val="434343"/>
-          <w:sz w:val="20"/>
-          <w:szCs w:val="20"/>
-        </w:rPr>
-        <w:t xml:space="preserve"> going out for a coffee</w:t>
+      <w:r>
+        <w:rPr>
+          <w:rFonts w:ascii="Roboto Light" w:eastAsia="Roboto Light" w:hAnsi="Roboto Light" w:cs="Roboto Light"/>
+          <w:i/>
+          <w:color w:val="434343"/>
+          <w:sz w:val="20"/>
+          <w:szCs w:val="20"/>
+        </w:rPr>
+        <w:t>Like going out for a coffee</w:t>
       </w:r>
       <w:r>
         <w:rPr>
@@ -488,7 +464,7 @@
       </w:pPr>
       <w:r>
         <w:pict w14:anchorId="71896601">
-          <v:rect id="_x0000_i1027" style="width:0;height:1.5pt" o:hralign="center" o:hrstd="t" o:hr="t" fillcolor="#a0a0a0" stroked="f"/>
+          <v:rect id="_x0000_i1028" style="width:0;height:1.5pt" o:hralign="center" o:hrstd="t" o:hr="t" fillcolor="#a0a0a0" stroked="f"/>
         </w:pict>
       </w:r>
     </w:p>
@@ -512,29 +488,7 @@
           <w:sz w:val="20"/>
           <w:szCs w:val="20"/>
         </w:rPr>
-        <w:t xml:space="preserve">Start by creating a profile of the user using data from Gmail, calendars, maps activity of the user to infer </w:t>
-      </w:r>
-      <w:proofErr w:type="gramStart"/>
-      <w:r>
-        <w:rPr>
-          <w:rFonts w:ascii="Roboto Light" w:eastAsia="Roboto Light" w:hAnsi="Roboto Light" w:cs="Roboto Light"/>
-          <w:i/>
-          <w:color w:val="434343"/>
-          <w:sz w:val="20"/>
-          <w:szCs w:val="20"/>
-        </w:rPr>
-        <w:t>data-set</w:t>
-      </w:r>
-      <w:proofErr w:type="gramEnd"/>
-      <w:r>
-        <w:rPr>
-          <w:rFonts w:ascii="Roboto Light" w:eastAsia="Roboto Light" w:hAnsi="Roboto Light" w:cs="Roboto Light"/>
-          <w:i/>
-          <w:color w:val="434343"/>
-          <w:sz w:val="20"/>
-          <w:szCs w:val="20"/>
-        </w:rPr>
-        <w:t xml:space="preserve">. Then create </w:t>
+        <w:t xml:space="preserve">Start by creating a profile of the user using data from Gmail, calendars, maps activity of the user to infer data-set. Then create </w:t>
       </w:r>
       <w:r>
         <w:rPr>
@@ -687,18 +641,60 @@
         </w:rPr>
         <w:t xml:space="preserve"> cricketer by passion and Android developer by profession. It has been 8.5 years developing applications on the Android platform right from the days Éclair.</w:t>
       </w:r>
+      <w:r>
+        <w:rPr>
+          <w:rFonts w:ascii="Roboto Light" w:eastAsia="Roboto Light" w:hAnsi="Roboto Light" w:cs="Roboto Light"/>
+          <w:color w:val="434343"/>
+          <w:sz w:val="20"/>
+          <w:szCs w:val="20"/>
+        </w:rPr>
+        <w:t xml:space="preserve"> Links of some android apps published on the Appstore are below:-</w:t>
+      </w:r>
+      <w:bookmarkStart w:id="0" w:name="_GoBack"/>
+      <w:bookmarkEnd w:id="0"/>
+    </w:p>
+    <w:p>
+      <w:pPr>
+        <w:rPr>
+          <w:rFonts w:ascii="Roboto Light" w:eastAsia="Roboto Light" w:hAnsi="Roboto Light" w:cs="Roboto Light"/>
+          <w:color w:val="434343"/>
+          <w:sz w:val="20"/>
+          <w:szCs w:val="20"/>
+        </w:rPr>
+      </w:pPr>
+    </w:p>
+    <w:p>
+      <w:pPr>
+        <w:pStyle w:val="ListParagraph"/>
+        <w:numPr>
+          <w:ilvl w:val="0"/>
+          <w:numId w:val="4"/>
+        </w:numPr>
+        <w:rPr>
+          <w:rFonts w:ascii="Roboto Light" w:eastAsia="Roboto Light" w:hAnsi="Roboto Light" w:cs="Roboto Light"/>
+          <w:color w:val="434343"/>
+          <w:sz w:val="20"/>
+          <w:szCs w:val="20"/>
+        </w:rPr>
+      </w:pPr>
+      <w:hyperlink r:id="rId7" w:history="1">
+        <w:r>
+          <w:rPr>
+            <w:rStyle w:val="Hyperlink"/>
+          </w:rPr>
+          <w:t>https://play.google.com/store/apps/details?id=com.slamdunq.golf&amp;hl=en_IN</w:t>
+        </w:r>
+      </w:hyperlink>
     </w:p>
     <w:p>
       <w:pPr>
         <w:widowControl w:val="0"/>
         <w:spacing w:after="60"/>
       </w:pPr>
-      <w:bookmarkStart w:id="0" w:name="_GoBack"/>
-      <w:bookmarkEnd w:id="0"/>
     </w:p>
     <w:p/>
     <w:sectPr>
-      <w:headerReference w:type="default" r:id="rId7"/>
+      <w:headerReference w:type="default" r:id="rId8"/>
       <w:pgSz w:w="12240" w:h="15840"/>
       <w:pgMar w:top="1440" w:right="1440" w:bottom="1440" w:left="1440" w:header="720" w:footer="720" w:gutter="0"/>
       <w:pgNumType w:start="1"/>
@@ -809,15 +805,133 @@
 <w:numbering xmlns:wpc="http://schemas.microsoft.com/office/word/2010/wordprocessingCanvas" xmlns:cx="http://schemas.microsoft.com/office/drawing/2014/chartex" xmlns:cx1="http://schemas.microsoft.com/office/drawing/2015/9/8/chartex" xmlns:cx2="http://schemas.microsoft.com/office/drawing/2015/10/21/chartex" xmlns:cx3="http://schemas.microsoft.com/office/drawing/2016/5/9/chartex" xmlns:cx4="http://schemas.microsoft.com/office/drawing/2016/5/10/chartex" xmlns:cx5="http://schemas.microsoft.com/office/drawing/2016/5/11/chartex" xmlns:cx6="http://schemas.microsoft.com/office/drawing/2016/5/12/chartex" xmlns:cx7="http://schemas.microsoft.com/office/drawing/2016/5/13/chartex" xmlns:cx8="http://schemas.microsoft.com/office/drawing/2016/5/14/chartex" xmlns:mc="http://schemas.openxmlformats.org/markup-compatibility/2006" xmlns:aink="http://schemas.microsoft.com/office/drawing/2016/ink" xmlns:am3d="http://schemas.microsoft.com/office/drawing/2017/model3d" xmlns:o="urn:schemas-microsoft-com:office:office" xmlns:r="http://schemas.openxmlformats.org/officeDocument/2006/relationships" xmlns:m="http://schemas.openxmlformats.org/officeDocument/2006/math" xmlns:v="urn:schemas-microsoft-com:vml" xmlns:wp14="http://schemas.microsoft.com/office/word/2010/wordprocessingDrawing" xmlns:wp="http://schemas.openxmlformats.org/drawingml/2006/wordprocessingDrawing" xmlns:w10="urn:schemas-microsoft-com:office:word" xmlns:w="http://schemas.openxmlformats.org/wordprocessingml/2006/main" xmlns:w14="http://schemas.microsoft.com/office/word/2010/wordml" xmlns:w15="http://schemas.microsoft.com/office/word/2012/wordml" xmlns:w16cid="http://schemas.microsoft.com/office/word/2016/wordml/cid" xmlns:w16se="http://schemas.microsoft.com/office/word/2015/wordml/symex" xmlns:wpg="http://schemas.microsoft.com/office/word/2010/wordprocessingGroup" xmlns:wpi="http://schemas.microsoft.com/office/word/2010/wordprocessingInk" xmlns:wne="http://schemas.microsoft.com/office/word/2006/wordml" xmlns:wps="http://schemas.microsoft.com/office/word/2010/wordprocessingShape" mc:Ignorable="w14 w15 w16se w16cid wp14">
   <w:numPicBullet w:numPicBulletId="0">
     <w:pict>
-      <v:rect id="_x0000_i1034" style="width:0;height:1.5pt" o:hralign="center" o:bullet="t" o:hrstd="t" o:hr="t" fillcolor="#a0a0a0" stroked="f"/>
+      <v:rect id="_x0000_i1032" style="width:0;height:1.5pt" o:hralign="center" o:bullet="t" o:hrstd="t" o:hr="t" fillcolor="#a0a0a0" stroked="f"/>
     </w:pict>
   </w:numPicBullet>
   <w:numPicBullet w:numPicBulletId="1">
     <w:pict>
-      <v:rect id="_x0000_i1035" style="width:0;height:1.5pt" o:hralign="center" o:bullet="t" o:hrstd="t" o:hr="t" fillcolor="#a0a0a0" stroked="f"/>
+      <v:rect id="_x0000_i1033" style="width:0;height:1.5pt" o:hralign="center" o:bullet="t" o:hrstd="t" o:hr="t" fillcolor="#a0a0a0" stroked="f"/>
+    </w:pict>
+  </w:numPicBullet>
+  <w:numPicBullet w:numPicBulletId="2">
+    <w:pict>
+      <v:rect id="_x0000_i1034" style="width:0;height:1.5pt" o:hralign="center" o:bullet="t" o:hrstd="t" o:hr="t" fillcolor="#a0a0a0" stroked="f"/>
     </w:pict>
   </w:numPicBullet>
   <w:abstractNum w:abstractNumId="0" w15:restartNumberingAfterBreak="0">
+    <w:nsid w:val="03062FD4"/>
+    <w:multiLevelType w:val="hybridMultilevel"/>
+    <w:tmpl w:val="183AE228"/>
+    <w:lvl w:ilvl="0" w:tplc="40090001">
+      <w:start w:val="1"/>
+      <w:numFmt w:val="bullet"/>
+      <w:lvlText w:val=""/>
+      <w:lvlJc w:val="left"/>
+      <w:pPr>
+        <w:ind w:left="720" w:hanging="360"/>
+      </w:pPr>
+      <w:rPr>
+        <w:rFonts w:ascii="Symbol" w:hAnsi="Symbol" w:hint="default"/>
+      </w:rPr>
+    </w:lvl>
+    <w:lvl w:ilvl="1" w:tplc="40090003" w:tentative="1">
+      <w:start w:val="1"/>
+      <w:numFmt w:val="bullet"/>
+      <w:lvlText w:val="o"/>
+      <w:lvlJc w:val="left"/>
+      <w:pPr>
+        <w:ind w:left="1440" w:hanging="360"/>
+      </w:pPr>
+      <w:rPr>
+        <w:rFonts w:ascii="Courier New" w:hAnsi="Courier New" w:cs="Courier New" w:hint="default"/>
+      </w:rPr>
+    </w:lvl>
+    <w:lvl w:ilvl="2" w:tplc="40090005" w:tentative="1">
+      <w:start w:val="1"/>
+      <w:numFmt w:val="bullet"/>
+      <w:lvlText w:val=""/>
+      <w:lvlJc w:val="left"/>
+      <w:pPr>
+        <w:ind w:left="2160" w:hanging="360"/>
+      </w:pPr>
+      <w:rPr>
+        <w:rFonts w:ascii="Wingdings" w:hAnsi="Wingdings" w:hint="default"/>
+      </w:rPr>
+    </w:lvl>
+    <w:lvl w:ilvl="3" w:tplc="40090001" w:tentative="1">
+      <w:start w:val="1"/>
+      <w:numFmt w:val="bullet"/>
+      <w:lvlText w:val=""/>
+      <w:lvlJc w:val="left"/>
+      <w:pPr>
+        <w:ind w:left="2880" w:hanging="360"/>
+      </w:pPr>
+      <w:rPr>
+        <w:rFonts w:ascii="Symbol" w:hAnsi="Symbol" w:hint="default"/>
+      </w:rPr>
+    </w:lvl>
+    <w:lvl w:ilvl="4" w:tplc="40090003" w:tentative="1">
+      <w:start w:val="1"/>
+      <w:numFmt w:val="bullet"/>
+      <w:lvlText w:val="o"/>
+      <w:lvlJc w:val="left"/>
+      <w:pPr>
+        <w:ind w:left="3600" w:hanging="360"/>
+      </w:pPr>
+      <w:rPr>
+        <w:rFonts w:ascii="Courier New" w:hAnsi="Courier New" w:cs="Courier New" w:hint="default"/>
+      </w:rPr>
+    </w:lvl>
+    <w:lvl w:ilvl="5" w:tplc="40090005" w:tentative="1">
+      <w:start w:val="1"/>
+      <w:numFmt w:val="bullet"/>
+      <w:lvlText w:val=""/>
+      <w:lvlJc w:val="left"/>
+      <w:pPr>
+        <w:ind w:left="4320" w:hanging="360"/>
+      </w:pPr>
+      <w:rPr>
+        <w:rFonts w:ascii="Wingdings" w:hAnsi="Wingdings" w:hint="default"/>
+      </w:rPr>
+    </w:lvl>
+    <w:lvl w:ilvl="6" w:tplc="40090001" w:tentative="1">
+      <w:start w:val="1"/>
+      <w:numFmt w:val="bullet"/>
+      <w:lvlText w:val=""/>
+      <w:lvlJc w:val="left"/>
+      <w:pPr>
+        <w:ind w:left="5040" w:hanging="360"/>
+      </w:pPr>
+      <w:rPr>
+        <w:rFonts w:ascii="Symbol" w:hAnsi="Symbol" w:hint="default"/>
+      </w:rPr>
+    </w:lvl>
+    <w:lvl w:ilvl="7" w:tplc="40090003" w:tentative="1">
+      <w:start w:val="1"/>
+      <w:numFmt w:val="bullet"/>
+      <w:lvlText w:val="o"/>
+      <w:lvlJc w:val="left"/>
+      <w:pPr>
+        <w:ind w:left="5760" w:hanging="360"/>
+      </w:pPr>
+      <w:rPr>
+        <w:rFonts w:ascii="Courier New" w:hAnsi="Courier New" w:cs="Courier New" w:hint="default"/>
+      </w:rPr>
+    </w:lvl>
+    <w:lvl w:ilvl="8" w:tplc="40090005" w:tentative="1">
+      <w:start w:val="1"/>
+      <w:numFmt w:val="bullet"/>
+      <w:lvlText w:val=""/>
+      <w:lvlJc w:val="left"/>
+      <w:pPr>
+        <w:ind w:left="6480" w:hanging="360"/>
+      </w:pPr>
+      <w:rPr>
+        <w:rFonts w:ascii="Wingdings" w:hAnsi="Wingdings" w:hint="default"/>
+      </w:rPr>
+    </w:lvl>
+  </w:abstractNum>
+  <w:abstractNum w:abstractNumId="1" w15:restartNumberingAfterBreak="0">
     <w:nsid w:val="42C25B88"/>
     <w:multiLevelType w:val="multilevel"/>
     <w:tmpl w:val="70725F1A"/>
@@ -930,7 +1044,7 @@
       </w:rPr>
     </w:lvl>
   </w:abstractNum>
-  <w:abstractNum w:abstractNumId="1" w15:restartNumberingAfterBreak="0">
+  <w:abstractNum w:abstractNumId="2" w15:restartNumberingAfterBreak="0">
     <w:nsid w:val="520017F6"/>
     <w:multiLevelType w:val="hybridMultilevel"/>
     <w:tmpl w:val="713EE216"/>
@@ -1043,7 +1157,7 @@
       </w:rPr>
     </w:lvl>
   </w:abstractNum>
-  <w:abstractNum w:abstractNumId="2" w15:restartNumberingAfterBreak="0">
+  <w:abstractNum w:abstractNumId="3" w15:restartNumberingAfterBreak="0">
     <w:nsid w:val="6128037F"/>
     <w:multiLevelType w:val="multilevel"/>
     <w:tmpl w:val="ACCCA224"/>
@@ -1157,13 +1271,16 @@
     </w:lvl>
   </w:abstractNum>
   <w:num w:numId="1">
-    <w:abstractNumId w:val="0"/>
+    <w:abstractNumId w:val="1"/>
   </w:num>
   <w:num w:numId="2">
+    <w:abstractNumId w:val="3"/>
+  </w:num>
+  <w:num w:numId="3">
     <w:abstractNumId w:val="2"/>
   </w:num>
-  <w:num w:numId="3">
-    <w:abstractNumId w:val="1"/>
+  <w:num w:numId="4">
+    <w:abstractNumId w:val="0"/>
   </w:num>
 </w:numbering>
 </file>
@@ -1751,6 +1868,18 @@
       <w:contextualSpacing/>
     </w:pPr>
   </w:style>
+  <w:style w:type="character" w:styleId="Hyperlink">
+    <w:name w:val="Hyperlink"/>
+    <w:basedOn w:val="DefaultParagraphFont"/>
+    <w:uiPriority w:val="99"/>
+    <w:semiHidden/>
+    <w:unhideWhenUsed/>
+    <w:rsid w:val="000444C0"/>
+    <w:rPr>
+      <w:color w:val="0000FF"/>
+      <w:u w:val="single"/>
+    </w:rPr>
+  </w:style>
 </w:styles>
 </file>
 

</xml_diff>